<commit_message>
Lorem ipsum example (art101)
</commit_message>
<xml_diff>
--- a/example/num1/art101_lorem-ipsum/art101_app1.docx
+++ b/example/num1/art101_lorem-ipsum/art101_app1.docx
@@ -5,85 +5,34 @@
     <w:p>
       <w:pPr>
         <w:pStyle w:val="Ttulo1"/>
-        <w:rPr>
-          <w:lang w:val="es-ES"/>
-        </w:rPr>
       </w:pPr>
       <w:bookmarkStart w:id="0" w:name="introducción"/>
+      <w:bookmarkStart w:id="1" w:name="_Hlk153205755"/>
       <w:r>
-        <w:rPr>
-          <w:lang w:val="es-ES"/>
-        </w:rPr>
-        <w:t>Anexo 1</w:t>
+        <w:t>A</w:t>
+      </w:r>
+      <w:r>
+        <w:t>ppendix</w:t>
+      </w:r>
+      <w:r>
+        <w:t xml:space="preserve"> </w:t>
+      </w:r>
+      <w:bookmarkEnd w:id="1"/>
+      <w:r>
+        <w:t xml:space="preserve">A: </w:t>
+      </w:r>
+      <w:r>
+        <w:t>Some clarification</w:t>
       </w:r>
     </w:p>
     <w:p>
       <w:pPr>
         <w:pStyle w:val="FirstParagraph"/>
-        <w:rPr>
-          <w:lang w:val="es-ES"/>
-        </w:rPr>
       </w:pPr>
       <w:r>
-        <w:rPr>
-          <w:lang w:val="es-ES"/>
-        </w:rPr>
-        <w:t xml:space="preserve">Quis </w:t>
+        <w:t>Quis autem vel eum iure reprehenderit</w:t>
       </w:r>
-      <w:proofErr w:type="spellStart"/>
       <w:r>
-        <w:rPr>
-          <w:lang w:val="es-ES"/>
-        </w:rPr>
-        <w:t>autem</w:t>
-      </w:r>
-      <w:proofErr w:type="spellEnd"/>
-      <w:r>
-        <w:rPr>
-          <w:lang w:val="es-ES"/>
-        </w:rPr>
-        <w:t xml:space="preserve"> </w:t>
-      </w:r>
-      <w:proofErr w:type="spellStart"/>
-      <w:r>
-        <w:rPr>
-          <w:lang w:val="es-ES"/>
-        </w:rPr>
-        <w:t>vel</w:t>
-      </w:r>
-      <w:proofErr w:type="spellEnd"/>
-      <w:r>
-        <w:rPr>
-          <w:lang w:val="es-ES"/>
-        </w:rPr>
-        <w:t xml:space="preserve"> </w:t>
-      </w:r>
-      <w:proofErr w:type="spellStart"/>
-      <w:r>
-        <w:rPr>
-          <w:lang w:val="es-ES"/>
-        </w:rPr>
-        <w:t>eum</w:t>
-      </w:r>
-      <w:proofErr w:type="spellEnd"/>
-      <w:r>
-        <w:rPr>
-          <w:lang w:val="es-ES"/>
-        </w:rPr>
-        <w:t xml:space="preserve"> iure </w:t>
-      </w:r>
-      <w:proofErr w:type="spellStart"/>
-      <w:r>
-        <w:rPr>
-          <w:lang w:val="es-ES"/>
-        </w:rPr>
-        <w:t>reprehenderit</w:t>
-      </w:r>
-      <w:proofErr w:type="spellEnd"/>
-      <w:r>
-        <w:rPr>
-          <w:lang w:val="es-ES"/>
-        </w:rPr>
         <w:t xml:space="preserve"> </w:t>
       </w:r>
       <w:bookmarkEnd w:id="0"/>
@@ -91,9 +40,6 @@
     <w:p>
       <w:pPr>
         <w:pStyle w:val="Textoindependiente"/>
-        <w:rPr>
-          <w:lang w:val="es-ES"/>
-        </w:rPr>
       </w:pPr>
     </w:p>
     <w:sectPr>

</xml_diff>